<commit_message>
Add dependancy mapping and dependancy container initialization.
</commit_message>
<xml_diff>
--- a/08. CSharp-Web-Development-Basics-Advanced-MVC-IoC.docx
+++ b/08. CSharp-Web-Development-Basics-Advanced-MVC-IoC.docx
@@ -11,8 +11,6 @@
           <w:noProof/>
         </w:rPr>
       </w:pPr>
-      <w:bookmarkStart w:id="0" w:name="_GoBack"/>
-      <w:bookmarkEnd w:id="0"/>
       <w:r>
         <w:rPr>
           <w:noProof/>
@@ -159,14 +157,26 @@
     <w:p>
       <w:pPr>
         <w:pStyle w:val="2"/>
-      </w:pPr>
-      <w:r>
+        <w:rPr>
+          <w:highlight w:val="yellow"/>
+        </w:rPr>
+      </w:pPr>
+      <w:r>
+        <w:rPr>
+          <w:highlight w:val="yellow"/>
+        </w:rPr>
         <w:t>Dependency</w:t>
       </w:r>
       <w:r>
+        <w:rPr>
+          <w:highlight w:val="yellow"/>
+        </w:rPr>
         <w:t xml:space="preserve"> </w:t>
       </w:r>
       <w:r>
+        <w:rPr>
+          <w:highlight w:val="yellow"/>
+        </w:rPr>
         <w:t>Container</w:t>
       </w:r>
     </w:p>
@@ -174,6 +184,7 @@
       <w:pPr>
         <w:rPr>
           <w:noProof/>
+          <w:highlight w:val="yellow"/>
         </w:rPr>
       </w:pPr>
       <w:r>
@@ -210,7 +221,14 @@
         <w:rPr>
           <w:noProof/>
         </w:rPr>
-        <w:t>, the main component of the Dependency Injection mechanism.</w:t>
+        <w:t xml:space="preserve">, the main component of the Dependency </w:t>
+      </w:r>
+      <w:r>
+        <w:rPr>
+          <w:noProof/>
+          <w:highlight w:val="yellow"/>
+        </w:rPr>
+        <w:t>Injection mechanism.</w:t>
       </w:r>
     </w:p>
     <w:p>
@@ -223,6 +241,7 @@
       <w:r>
         <w:rPr>
           <w:noProof/>
+          <w:highlight w:val="yellow"/>
         </w:rPr>
         <w:t>Services</w:t>
       </w:r>
@@ -322,12 +341,14 @@
       <w:r>
         <w:rPr>
           <w:noProof/>
+          <w:highlight w:val="yellow"/>
         </w:rPr>
         <w:t>IDe</w:t>
       </w:r>
       <w:r>
         <w:rPr>
           <w:noProof/>
+          <w:highlight w:val="yellow"/>
         </w:rPr>
         <w:t>pendencyContainer</w:t>
       </w:r>
@@ -1242,6 +1263,7 @@
       <w:r>
         <w:rPr>
           <w:noProof/>
+          <w:highlight w:val="yellow"/>
         </w:rPr>
         <w:t>DependencyContainer</w:t>
       </w:r>
@@ -1728,6 +1750,7 @@
       <w:r>
         <w:rPr>
           <w:noProof/>
+          <w:highlight w:val="yellow"/>
         </w:rPr>
         <w:lastRenderedPageBreak/>
         <w:t>Constructor</w:t>
@@ -1857,6 +1880,7 @@
       <w:r>
         <w:rPr>
           <w:noProof/>
+          <w:highlight w:val="yellow"/>
         </w:rPr>
         <w:t>[] Operator Override</w:t>
       </w:r>
@@ -1979,6 +2003,7 @@
       <w:r>
         <w:rPr>
           <w:noProof/>
+          <w:highlight w:val="yellow"/>
         </w:rPr>
         <w:t>RegisterDependency</w:t>
       </w:r>
@@ -2146,6 +2171,7 @@
       <w:r>
         <w:rPr>
           <w:noProof/>
+          <w:highlight w:val="yellow"/>
         </w:rPr>
         <w:t>CreateInstance (first overload)</w:t>
       </w:r>
@@ -2354,9 +2380,12 @@
           <w:noProof/>
         </w:rPr>
       </w:pPr>
-      <w:r>
-        <w:rPr>
-          <w:noProof/>
+      <w:bookmarkStart w:id="0" w:name="_GoBack"/>
+      <w:bookmarkEnd w:id="0"/>
+      <w:r>
+        <w:rPr>
+          <w:noProof/>
+          <w:highlight w:val="yellow"/>
         </w:rPr>
         <w:t>CreateInstance (second overload)</w:t>
       </w:r>
@@ -2945,7 +2974,7 @@
                           <wp:extent cx="1360800" cy="439200"/>
                           <wp:effectExtent l="0" t="0" r="0" b="0"/>
                           <wp:docPr id="19" name="Picture 19" title="Software University Foundation - logo">
-                            <a:hlinkClick xmlns:a="http://schemas.openxmlformats.org/drawingml/2006/main" r:id="rId1"/>
+                            <a:hlinkClick xmlns:a="http://schemas.openxmlformats.org/drawingml/2006/main" r:id="rId4"/>
                           </wp:docPr>
                           <wp:cNvGraphicFramePr>
                             <a:graphicFrameLocks xmlns:a="http://schemas.openxmlformats.org/drawingml/2006/main"/>
@@ -2955,12 +2984,12 @@
                               <pic:pic xmlns:pic="http://schemas.openxmlformats.org/drawingml/2006/picture">
                                 <pic:nvPicPr>
                                   <pic:cNvPr id="1" name="Picture 1" title="Software University Foundation - logo">
-                                    <a:hlinkClick r:id="rId2"/>
+                                    <a:hlinkClick r:id="rId5"/>
                                   </pic:cNvPr>
                                   <pic:cNvPicPr/>
                                 </pic:nvPicPr>
                                 <pic:blipFill>
-                                  <a:blip r:embed="rId3">
+                                  <a:blip r:embed="rId6">
                                     <a:extLst>
                                       <a:ext uri="{28A0092B-C50C-407E-A947-70E740481C1C}">
                                         <a14:useLocalDpi xmlns:a14="http://schemas.microsoft.com/office/drawing/2010/main" val="0"/>
@@ -3166,7 +3195,7 @@
                               <w:sz w:val="18"/>
                               <w:szCs w:val="18"/>
                             </w:rPr>
-                            <w:t>1</w:t>
+                            <w:t>3</w:t>
                           </w:r>
                           <w:r>
                             <w:rPr>
@@ -3235,7 +3264,11 @@
         </mc:Choice>
         <mc:Fallback>
           <w:pict>
-            <v:shape w14:anchorId="56B87737" id="Text Box 3" o:spid="_x0000_s1027" type="#_x0000_t202" style="position:absolute;margin-left:444.65pt;margin-top:26.95pt;width:70.9pt;height:15.9pt;z-index:251667456;visibility:visible;mso-wrap-style:square;mso-wrap-distance-left:9pt;mso-wrap-distance-top:0;mso-wrap-distance-right:9pt;mso-wrap-distance-bottom:0;mso-position-horizontal:absolute;mso-position-horizontal-relative:text;mso-position-vertical:absolute;mso-position-vertical-relative:text;v-text-anchor:middle" o:gfxdata="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" filled="f" stroked="f" strokeweight=".5pt">
+            <v:shapetype w14:anchorId="56B87737" id="_x0000_t202" coordsize="21600,21600" o:spt="202" path="m,l,21600r21600,l21600,xe">
+              <v:stroke joinstyle="miter"/>
+              <v:path gradientshapeok="t" o:connecttype="rect"/>
+            </v:shapetype>
+            <v:shape id="Text Box 3" o:spid="_x0000_s1027" type="#_x0000_t202" style="position:absolute;margin-left:444.65pt;margin-top:26.95pt;width:70.9pt;height:15.9pt;z-index:251667456;visibility:visible;mso-wrap-style:square;mso-wrap-distance-left:9pt;mso-wrap-distance-top:0;mso-wrap-distance-right:9pt;mso-wrap-distance-bottom:0;mso-position-horizontal:absolute;mso-position-horizontal-relative:text;mso-position-vertical:absolute;mso-position-vertical-relative:text;v-text-anchor:middle" o:gfxdata="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" filled="f" stroked="f" strokeweight=".5pt">
               <v:textbox inset="0,0,0,0">
                 <w:txbxContent>
                   <w:p>
@@ -3281,7 +3314,7 @@
                         <w:sz w:val="18"/>
                         <w:szCs w:val="18"/>
                       </w:rPr>
-                      <w:t>1</w:t>
+                      <w:t>3</w:t>
                     </w:r>
                     <w:r>
                       <w:rPr>
@@ -3508,7 +3541,7 @@
                             </w:rPr>
                             <w:t>© Software University Foundation (</w:t>
                           </w:r>
-                          <w:hyperlink r:id="rId4" w:history="1">
+                          <w:hyperlink r:id="rId7" w:history="1">
                             <w:r>
                               <w:rPr>
                                 <w:rStyle w:val="a9"/>
@@ -3540,7 +3573,7 @@
                             </w:rPr>
                             <w:t xml:space="preserve"> under the </w:t>
                           </w:r>
-                          <w:hyperlink r:id="rId5" w:history="1">
+                          <w:hyperlink r:id="rId8" w:history="1">
                             <w:r>
                               <w:rPr>
                                 <w:rStyle w:val="a9"/>
@@ -3579,7 +3612,7 @@
                                 <wp:extent cx="200025" cy="200025"/>
                                 <wp:effectExtent l="0" t="0" r="9525" b="9525"/>
                                 <wp:docPr id="20" name="Picture 20" title="Software University">
-                                  <a:hlinkClick xmlns:a="http://schemas.openxmlformats.org/drawingml/2006/main" r:id="rId6"/>
+                                  <a:hlinkClick xmlns:a="http://schemas.openxmlformats.org/drawingml/2006/main" r:id="rId9"/>
                                 </wp:docPr>
                                 <wp:cNvGraphicFramePr/>
                                 <a:graphic xmlns:a="http://schemas.openxmlformats.org/drawingml/2006/main">
@@ -3587,110 +3620,6 @@
                                     <pic:pic xmlns:pic="http://schemas.openxmlformats.org/drawingml/2006/picture">
                                       <pic:nvPicPr>
                                         <pic:cNvPr id="93" name="Picture 3" title="Software University">
-                                          <a:hlinkClick r:id="rId6"/>
-                                        </pic:cNvPr>
-                                        <pic:cNvPicPr/>
-                                      </pic:nvPicPr>
-                                      <pic:blipFill>
-                                        <a:blip r:embed="rId7"/>
-                                        <a:stretch>
-                                          <a:fillRect/>
-                                        </a:stretch>
-                                      </pic:blipFill>
-                                      <pic:spPr>
-                                        <a:xfrm>
-                                          <a:off x="0" y="0"/>
-                                          <a:ext cx="197485" cy="197485"/>
-                                        </a:xfrm>
-                                        <a:prstGeom prst="rect">
-                                          <a:avLst/>
-                                        </a:prstGeom>
-                                      </pic:spPr>
-                                    </pic:pic>
-                                  </a:graphicData>
-                                </a:graphic>
-                              </wp:inline>
-                            </w:drawing>
-                          </w:r>
-                          <w:r>
-                            <w:rPr>
-                              <w:sz w:val="19"/>
-                              <w:szCs w:val="19"/>
-                            </w:rPr>
-                            <w:t xml:space="preserve">   </w:t>
-                          </w:r>
-                          <w:r>
-                            <w:rPr>
-                              <w:noProof/>
-                              <w:sz w:val="20"/>
-                              <w:szCs w:val="20"/>
-                              <w:lang w:val="bg-BG" w:eastAsia="bg-BG"/>
-                            </w:rPr>
-                            <w:drawing>
-                              <wp:inline distT="0" distB="0" distL="0" distR="0" wp14:anchorId="4E8D5C1B" wp14:editId="2013552C">
-                                <wp:extent cx="200025" cy="200025"/>
-                                <wp:effectExtent l="0" t="0" r="9525" b="9525"/>
-                                <wp:docPr id="21" name="Picture 21" title="Software University Foundation">
-                                  <a:hlinkClick xmlns:a="http://schemas.openxmlformats.org/drawingml/2006/main" r:id="rId1"/>
-                                </wp:docPr>
-                                <wp:cNvGraphicFramePr/>
-                                <a:graphic xmlns:a="http://schemas.openxmlformats.org/drawingml/2006/main">
-                                  <a:graphicData uri="http://schemas.openxmlformats.org/drawingml/2006/picture">
-                                    <pic:pic xmlns:pic="http://schemas.openxmlformats.org/drawingml/2006/picture">
-                                      <pic:nvPicPr>
-                                        <pic:cNvPr id="94" name="Picture 4" title="Software University Foundation">
-                                          <a:hlinkClick r:id="rId4"/>
-                                        </pic:cNvPr>
-                                        <pic:cNvPicPr/>
-                                      </pic:nvPicPr>
-                                      <pic:blipFill>
-                                        <a:blip r:embed="rId8"/>
-                                        <a:stretch>
-                                          <a:fillRect/>
-                                        </a:stretch>
-                                      </pic:blipFill>
-                                      <pic:spPr>
-                                        <a:xfrm>
-                                          <a:off x="0" y="0"/>
-                                          <a:ext cx="197485" cy="197485"/>
-                                        </a:xfrm>
-                                        <a:prstGeom prst="rect">
-                                          <a:avLst/>
-                                        </a:prstGeom>
-                                      </pic:spPr>
-                                    </pic:pic>
-                                  </a:graphicData>
-                                </a:graphic>
-                              </wp:inline>
-                            </w:drawing>
-                          </w:r>
-                          <w:r>
-                            <w:rPr>
-                              <w:sz w:val="19"/>
-                              <w:szCs w:val="19"/>
-                            </w:rPr>
-                            <w:t xml:space="preserve">   </w:t>
-                          </w:r>
-                          <w:r>
-                            <w:rPr>
-                              <w:noProof/>
-                              <w:sz w:val="20"/>
-                              <w:szCs w:val="20"/>
-                              <w:lang w:val="bg-BG" w:eastAsia="bg-BG"/>
-                            </w:rPr>
-                            <w:drawing>
-                              <wp:inline distT="0" distB="0" distL="0" distR="0" wp14:anchorId="20B738E7" wp14:editId="300EA712">
-                                <wp:extent cx="200025" cy="200025"/>
-                                <wp:effectExtent l="0" t="0" r="9525" b="9525"/>
-                                <wp:docPr id="22" name="Picture 22" title="Software University @ Facebook">
-                                  <a:hlinkClick xmlns:a="http://schemas.openxmlformats.org/drawingml/2006/main" r:id="rId9"/>
-                                </wp:docPr>
-                                <wp:cNvGraphicFramePr/>
-                                <a:graphic xmlns:a="http://schemas.openxmlformats.org/drawingml/2006/main">
-                                  <a:graphicData uri="http://schemas.openxmlformats.org/drawingml/2006/picture">
-                                    <pic:pic xmlns:pic="http://schemas.openxmlformats.org/drawingml/2006/picture">
-                                      <pic:nvPicPr>
-                                        <pic:cNvPr id="95" name="Picture 11" title="Software University @ Facebook">
                                           <a:hlinkClick r:id="rId9"/>
                                         </pic:cNvPr>
                                         <pic:cNvPicPr/>
@@ -3731,11 +3660,115 @@
                               <w:lang w:val="bg-BG" w:eastAsia="bg-BG"/>
                             </w:rPr>
                             <w:drawing>
+                              <wp:inline distT="0" distB="0" distL="0" distR="0" wp14:anchorId="4E8D5C1B" wp14:editId="2013552C">
+                                <wp:extent cx="200025" cy="200025"/>
+                                <wp:effectExtent l="0" t="0" r="9525" b="9525"/>
+                                <wp:docPr id="21" name="Picture 21" title="Software University Foundation">
+                                  <a:hlinkClick xmlns:a="http://schemas.openxmlformats.org/drawingml/2006/main" r:id="rId7"/>
+                                </wp:docPr>
+                                <wp:cNvGraphicFramePr/>
+                                <a:graphic xmlns:a="http://schemas.openxmlformats.org/drawingml/2006/main">
+                                  <a:graphicData uri="http://schemas.openxmlformats.org/drawingml/2006/picture">
+                                    <pic:pic xmlns:pic="http://schemas.openxmlformats.org/drawingml/2006/picture">
+                                      <pic:nvPicPr>
+                                        <pic:cNvPr id="94" name="Picture 4" title="Software University Foundation">
+                                          <a:hlinkClick r:id="rId7"/>
+                                        </pic:cNvPr>
+                                        <pic:cNvPicPr/>
+                                      </pic:nvPicPr>
+                                      <pic:blipFill>
+                                        <a:blip r:embed="rId11"/>
+                                        <a:stretch>
+                                          <a:fillRect/>
+                                        </a:stretch>
+                                      </pic:blipFill>
+                                      <pic:spPr>
+                                        <a:xfrm>
+                                          <a:off x="0" y="0"/>
+                                          <a:ext cx="197485" cy="197485"/>
+                                        </a:xfrm>
+                                        <a:prstGeom prst="rect">
+                                          <a:avLst/>
+                                        </a:prstGeom>
+                                      </pic:spPr>
+                                    </pic:pic>
+                                  </a:graphicData>
+                                </a:graphic>
+                              </wp:inline>
+                            </w:drawing>
+                          </w:r>
+                          <w:r>
+                            <w:rPr>
+                              <w:sz w:val="19"/>
+                              <w:szCs w:val="19"/>
+                            </w:rPr>
+                            <w:t xml:space="preserve">   </w:t>
+                          </w:r>
+                          <w:r>
+                            <w:rPr>
+                              <w:noProof/>
+                              <w:sz w:val="20"/>
+                              <w:szCs w:val="20"/>
+                              <w:lang w:val="bg-BG" w:eastAsia="bg-BG"/>
+                            </w:rPr>
+                            <w:drawing>
+                              <wp:inline distT="0" distB="0" distL="0" distR="0" wp14:anchorId="20B738E7" wp14:editId="300EA712">
+                                <wp:extent cx="200025" cy="200025"/>
+                                <wp:effectExtent l="0" t="0" r="9525" b="9525"/>
+                                <wp:docPr id="22" name="Picture 22" title="Software University @ Facebook">
+                                  <a:hlinkClick xmlns:a="http://schemas.openxmlformats.org/drawingml/2006/main" r:id="rId12"/>
+                                </wp:docPr>
+                                <wp:cNvGraphicFramePr/>
+                                <a:graphic xmlns:a="http://schemas.openxmlformats.org/drawingml/2006/main">
+                                  <a:graphicData uri="http://schemas.openxmlformats.org/drawingml/2006/picture">
+                                    <pic:pic xmlns:pic="http://schemas.openxmlformats.org/drawingml/2006/picture">
+                                      <pic:nvPicPr>
+                                        <pic:cNvPr id="95" name="Picture 11" title="Software University @ Facebook">
+                                          <a:hlinkClick r:id="rId12"/>
+                                        </pic:cNvPr>
+                                        <pic:cNvPicPr/>
+                                      </pic:nvPicPr>
+                                      <pic:blipFill>
+                                        <a:blip r:embed="rId13"/>
+                                        <a:stretch>
+                                          <a:fillRect/>
+                                        </a:stretch>
+                                      </pic:blipFill>
+                                      <pic:spPr>
+                                        <a:xfrm>
+                                          <a:off x="0" y="0"/>
+                                          <a:ext cx="197485" cy="197485"/>
+                                        </a:xfrm>
+                                        <a:prstGeom prst="rect">
+                                          <a:avLst/>
+                                        </a:prstGeom>
+                                      </pic:spPr>
+                                    </pic:pic>
+                                  </a:graphicData>
+                                </a:graphic>
+                              </wp:inline>
+                            </w:drawing>
+                          </w:r>
+                          <w:r>
+                            <w:rPr>
+                              <w:sz w:val="19"/>
+                              <w:szCs w:val="19"/>
+                            </w:rPr>
+                            <w:t xml:space="preserve">   </w:t>
+                          </w:r>
+                          <w:r>
+                            <w:rPr>
+                              <w:noProof/>
+                              <w:sz w:val="20"/>
+                              <w:szCs w:val="20"/>
+                              <w:lang w:val="bg-BG" w:eastAsia="bg-BG"/>
+                            </w:rPr>
+                            <w:drawing>
                               <wp:inline distT="0" distB="0" distL="0" distR="0" wp14:anchorId="3D2C3D5F" wp14:editId="653B4B90">
                                 <wp:extent cx="200025" cy="200025"/>
                                 <wp:effectExtent l="0" t="0" r="9525" b="9525"/>
                                 <wp:docPr id="23" name="Picture 23" title="Software University @ Twitter">
-                                  <a:hlinkClick xmlns:a="http://schemas.openxmlformats.org/drawingml/2006/main" r:id="rId11"/>
+                                  <a:hlinkClick xmlns:a="http://schemas.openxmlformats.org/drawingml/2006/main" r:id="rId14"/>
                                 </wp:docPr>
                                 <wp:cNvGraphicFramePr/>
                                 <a:graphic xmlns:a="http://schemas.openxmlformats.org/drawingml/2006/main">
@@ -3743,12 +3776,12 @@
                                     <pic:pic xmlns:pic="http://schemas.openxmlformats.org/drawingml/2006/picture">
                                       <pic:nvPicPr>
                                         <pic:cNvPr id="96" name="Picture 16" title="Software University @ Twitter">
-                                          <a:hlinkClick r:id="rId11"/>
+                                          <a:hlinkClick r:id="rId14"/>
                                         </pic:cNvPr>
                                         <pic:cNvPicPr/>
                                       </pic:nvPicPr>
                                       <pic:blipFill>
-                                        <a:blip r:embed="rId12"/>
+                                        <a:blip r:embed="rId15"/>
                                         <a:stretch>
                                           <a:fillRect/>
                                         </a:stretch>
@@ -3787,7 +3820,7 @@
                                 <wp:extent cx="200025" cy="200025"/>
                                 <wp:effectExtent l="0" t="0" r="9525" b="9525"/>
                                 <wp:docPr id="24" name="Picture 24" title="Software University @ YouTube">
-                                  <a:hlinkClick xmlns:a="http://schemas.openxmlformats.org/drawingml/2006/main" r:id="rId13"/>
+                                  <a:hlinkClick xmlns:a="http://schemas.openxmlformats.org/drawingml/2006/main" r:id="rId16"/>
                                 </wp:docPr>
                                 <wp:cNvGraphicFramePr/>
                                 <a:graphic xmlns:a="http://schemas.openxmlformats.org/drawingml/2006/main">
@@ -3795,12 +3828,12 @@
                                     <pic:pic xmlns:pic="http://schemas.openxmlformats.org/drawingml/2006/picture">
                                       <pic:nvPicPr>
                                         <pic:cNvPr id="97" name="Picture 23" title="Software University @ YouTube">
-                                          <a:hlinkClick r:id="rId13"/>
+                                          <a:hlinkClick r:id="rId16"/>
                                         </pic:cNvPr>
                                         <pic:cNvPicPr/>
                                       </pic:nvPicPr>
                                       <pic:blipFill>
-                                        <a:blip r:embed="rId14"/>
+                                        <a:blip r:embed="rId17"/>
                                         <a:stretch>
                                           <a:fillRect/>
                                         </a:stretch>
@@ -3839,7 +3872,7 @@
                                 <wp:extent cx="200025" cy="200025"/>
                                 <wp:effectExtent l="0" t="0" r="9525" b="9525"/>
                                 <wp:docPr id="25" name="Picture 25" title="Software University @ Google+">
-                                  <a:hlinkClick xmlns:a="http://schemas.openxmlformats.org/drawingml/2006/main" r:id="rId15"/>
+                                  <a:hlinkClick xmlns:a="http://schemas.openxmlformats.org/drawingml/2006/main" r:id="rId18"/>
                                 </wp:docPr>
                                 <wp:cNvGraphicFramePr/>
                                 <a:graphic xmlns:a="http://schemas.openxmlformats.org/drawingml/2006/main">
@@ -3847,12 +3880,12 @@
                                     <pic:pic xmlns:pic="http://schemas.openxmlformats.org/drawingml/2006/picture">
                                       <pic:nvPicPr>
                                         <pic:cNvPr id="98" name="Picture 25" title="Software University @ Google+">
-                                          <a:hlinkClick r:id="rId15"/>
+                                          <a:hlinkClick r:id="rId18"/>
                                         </pic:cNvPr>
                                         <pic:cNvPicPr/>
                                       </pic:nvPicPr>
                                       <pic:blipFill>
-                                        <a:blip r:embed="rId16"/>
+                                        <a:blip r:embed="rId19"/>
                                         <a:stretch>
                                           <a:fillRect/>
                                         </a:stretch>
@@ -3891,7 +3924,7 @@
                                 <wp:extent cx="200025" cy="200025"/>
                                 <wp:effectExtent l="0" t="0" r="9525" b="9525"/>
                                 <wp:docPr id="26" name="Picture 26" title="Software University @ LinkedIn">
-                                  <a:hlinkClick xmlns:a="http://schemas.openxmlformats.org/drawingml/2006/main" r:id="rId17"/>
+                                  <a:hlinkClick xmlns:a="http://schemas.openxmlformats.org/drawingml/2006/main" r:id="rId20"/>
                                 </wp:docPr>
                                 <wp:cNvGraphicFramePr/>
                                 <a:graphic xmlns:a="http://schemas.openxmlformats.org/drawingml/2006/main">
@@ -3899,12 +3932,12 @@
                                     <pic:pic xmlns:pic="http://schemas.openxmlformats.org/drawingml/2006/picture">
                                       <pic:nvPicPr>
                                         <pic:cNvPr id="99" name="Picture 27" title="Software University @ LinkedIn">
-                                          <a:hlinkClick r:id="rId17"/>
+                                          <a:hlinkClick r:id="rId20"/>
                                         </pic:cNvPr>
                                         <pic:cNvPicPr/>
                                       </pic:nvPicPr>
                                       <pic:blipFill>
-                                        <a:blip r:embed="rId18"/>
+                                        <a:blip r:embed="rId21"/>
                                         <a:stretch>
                                           <a:fillRect/>
                                         </a:stretch>
@@ -3943,7 +3976,7 @@
                                 <wp:extent cx="200025" cy="200025"/>
                                 <wp:effectExtent l="0" t="0" r="9525" b="9525"/>
                                 <wp:docPr id="27" name="Picture 27" title="Software University @ SlideShare">
-                                  <a:hlinkClick xmlns:a="http://schemas.openxmlformats.org/drawingml/2006/main" r:id="rId19"/>
+                                  <a:hlinkClick xmlns:a="http://schemas.openxmlformats.org/drawingml/2006/main" r:id="rId22"/>
                                 </wp:docPr>
                                 <wp:cNvGraphicFramePr/>
                                 <a:graphic xmlns:a="http://schemas.openxmlformats.org/drawingml/2006/main">
@@ -3951,12 +3984,12 @@
                                     <pic:pic xmlns:pic="http://schemas.openxmlformats.org/drawingml/2006/picture">
                                       <pic:nvPicPr>
                                         <pic:cNvPr id="101" name="Picture 99" title="Software University @ SlideShare">
-                                          <a:hlinkClick r:id="rId19"/>
+                                          <a:hlinkClick r:id="rId22"/>
                                         </pic:cNvPr>
                                         <pic:cNvPicPr/>
                                       </pic:nvPicPr>
                                       <pic:blipFill>
-                                        <a:blip r:embed="rId20"/>
+                                        <a:blip r:embed="rId23"/>
                                         <a:stretch>
                                           <a:fillRect/>
                                         </a:stretch>
@@ -3995,7 +4028,7 @@
                                 <wp:extent cx="200025" cy="200025"/>
                                 <wp:effectExtent l="0" t="0" r="9525" b="9525"/>
                                 <wp:docPr id="28" name="Picture 28" title="Software University @ GitHub">
-                                  <a:hlinkClick xmlns:a="http://schemas.openxmlformats.org/drawingml/2006/main" r:id="rId21"/>
+                                  <a:hlinkClick xmlns:a="http://schemas.openxmlformats.org/drawingml/2006/main" r:id="rId24"/>
                                 </wp:docPr>
                                 <wp:cNvGraphicFramePr/>
                                 <a:graphic xmlns:a="http://schemas.openxmlformats.org/drawingml/2006/main">
@@ -4003,12 +4036,12 @@
                                     <pic:pic xmlns:pic="http://schemas.openxmlformats.org/drawingml/2006/picture">
                                       <pic:nvPicPr>
                                         <pic:cNvPr id="102" name="Picture 35" title="Software University @ GitHub">
-                                          <a:hlinkClick r:id="rId21"/>
+                                          <a:hlinkClick r:id="rId24"/>
                                         </pic:cNvPr>
                                         <pic:cNvPicPr/>
                                       </pic:nvPicPr>
                                       <pic:blipFill>
-                                        <a:blip r:embed="rId22"/>
+                                        <a:blip r:embed="rId25"/>
                                         <a:stretch>
                                           <a:fillRect/>
                                         </a:stretch>
@@ -4047,7 +4080,7 @@
                                 <wp:extent cx="200025" cy="200025"/>
                                 <wp:effectExtent l="0" t="0" r="9525" b="9525"/>
                                 <wp:docPr id="29" name="Picture 29" title="Software University: Email Us">
-                                  <a:hlinkClick xmlns:a="http://schemas.openxmlformats.org/drawingml/2006/main" r:id="rId23"/>
+                                  <a:hlinkClick xmlns:a="http://schemas.openxmlformats.org/drawingml/2006/main" r:id="rId26"/>
                                 </wp:docPr>
                                 <wp:cNvGraphicFramePr/>
                                 <a:graphic xmlns:a="http://schemas.openxmlformats.org/drawingml/2006/main">
@@ -4055,12 +4088,12 @@
                                     <pic:pic xmlns:pic="http://schemas.openxmlformats.org/drawingml/2006/picture">
                                       <pic:nvPicPr>
                                         <pic:cNvPr id="103" name="Picture 85" title="Software University: Email Us">
-                                          <a:hlinkClick r:id="rId23"/>
+                                          <a:hlinkClick r:id="rId26"/>
                                         </pic:cNvPr>
                                         <pic:cNvPicPr/>
                                       </pic:nvPicPr>
                                       <pic:blipFill>
-                                        <a:blip r:embed="rId24"/>
+                                        <a:blip r:embed="rId27"/>
                                         <a:stretch>
                                           <a:fillRect/>
                                         </a:stretch>
@@ -4112,7 +4145,7 @@
                       </w:rPr>
                       <w:t>© Software University Foundation (</w:t>
                     </w:r>
-                    <w:hyperlink r:id="rId25" w:history="1">
+                    <w:hyperlink r:id="rId28" w:history="1">
                       <w:r>
                         <w:rPr>
                           <w:rStyle w:val="a9"/>
@@ -4144,7 +4177,7 @@
                       </w:rPr>
                       <w:t xml:space="preserve"> under the </w:t>
                     </w:r>
-                    <w:hyperlink r:id="rId26" w:history="1">
+                    <w:hyperlink r:id="rId29" w:history="1">
                       <w:r>
                         <w:rPr>
                           <w:rStyle w:val="a9"/>
@@ -4183,7 +4216,7 @@
                           <wp:extent cx="200025" cy="200025"/>
                           <wp:effectExtent l="0" t="0" r="9525" b="9525"/>
                           <wp:docPr id="20" name="Picture 20" title="Software University">
-                            <a:hlinkClick xmlns:a="http://schemas.openxmlformats.org/drawingml/2006/main" r:id="rId6"/>
+                            <a:hlinkClick xmlns:a="http://schemas.openxmlformats.org/drawingml/2006/main" r:id="rId30"/>
                           </wp:docPr>
                           <wp:cNvGraphicFramePr/>
                           <a:graphic xmlns:a="http://schemas.openxmlformats.org/drawingml/2006/main">
@@ -4191,12 +4224,12 @@
                               <pic:pic xmlns:pic="http://schemas.openxmlformats.org/drawingml/2006/picture">
                                 <pic:nvPicPr>
                                   <pic:cNvPr id="93" name="Picture 3" title="Software University">
-                                    <a:hlinkClick r:id="rId6"/>
+                                    <a:hlinkClick r:id="rId30"/>
                                   </pic:cNvPr>
                                   <pic:cNvPicPr/>
                                 </pic:nvPicPr>
                                 <pic:blipFill>
-                                  <a:blip r:embed="rId7"/>
+                                  <a:blip r:embed="rId31"/>
                                   <a:stretch>
                                     <a:fillRect/>
                                   </a:stretch>
@@ -4235,7 +4268,7 @@
                           <wp:extent cx="200025" cy="200025"/>
                           <wp:effectExtent l="0" t="0" r="9525" b="9525"/>
                           <wp:docPr id="21" name="Picture 21" title="Software University Foundation">
-                            <a:hlinkClick xmlns:a="http://schemas.openxmlformats.org/drawingml/2006/main" r:id="rId1"/>
+                            <a:hlinkClick xmlns:a="http://schemas.openxmlformats.org/drawingml/2006/main" r:id="rId4"/>
                           </wp:docPr>
                           <wp:cNvGraphicFramePr/>
                           <a:graphic xmlns:a="http://schemas.openxmlformats.org/drawingml/2006/main">
@@ -4243,12 +4276,12 @@
                               <pic:pic xmlns:pic="http://schemas.openxmlformats.org/drawingml/2006/picture">
                                 <pic:nvPicPr>
                                   <pic:cNvPr id="94" name="Picture 4" title="Software University Foundation">
-                                    <a:hlinkClick r:id="rId1"/>
+                                    <a:hlinkClick r:id="rId4"/>
                                   </pic:cNvPr>
                                   <pic:cNvPicPr/>
                                 </pic:nvPicPr>
                                 <pic:blipFill>
-                                  <a:blip r:embed="rId8"/>
+                                  <a:blip r:embed="rId32"/>
                                   <a:stretch>
                                     <a:fillRect/>
                                   </a:stretch>
@@ -4287,7 +4320,7 @@
                           <wp:extent cx="200025" cy="200025"/>
                           <wp:effectExtent l="0" t="0" r="9525" b="9525"/>
                           <wp:docPr id="22" name="Picture 22" title="Software University @ Facebook">
-                            <a:hlinkClick xmlns:a="http://schemas.openxmlformats.org/drawingml/2006/main" r:id="rId9"/>
+                            <a:hlinkClick xmlns:a="http://schemas.openxmlformats.org/drawingml/2006/main" r:id="rId33"/>
                           </wp:docPr>
                           <wp:cNvGraphicFramePr/>
                           <a:graphic xmlns:a="http://schemas.openxmlformats.org/drawingml/2006/main">
@@ -4295,12 +4328,12 @@
                               <pic:pic xmlns:pic="http://schemas.openxmlformats.org/drawingml/2006/picture">
                                 <pic:nvPicPr>
                                   <pic:cNvPr id="95" name="Picture 11" title="Software University @ Facebook">
-                                    <a:hlinkClick r:id="rId9"/>
+                                    <a:hlinkClick r:id="rId33"/>
                                   </pic:cNvPr>
                                   <pic:cNvPicPr/>
                                 </pic:nvPicPr>
                                 <pic:blipFill>
-                                  <a:blip r:embed="rId10"/>
+                                  <a:blip r:embed="rId34"/>
                                   <a:stretch>
                                     <a:fillRect/>
                                   </a:stretch>
@@ -4339,7 +4372,7 @@
                           <wp:extent cx="200025" cy="200025"/>
                           <wp:effectExtent l="0" t="0" r="9525" b="9525"/>
                           <wp:docPr id="23" name="Picture 23" title="Software University @ Twitter">
-                            <a:hlinkClick xmlns:a="http://schemas.openxmlformats.org/drawingml/2006/main" r:id="rId11"/>
+                            <a:hlinkClick xmlns:a="http://schemas.openxmlformats.org/drawingml/2006/main" r:id="rId35"/>
                           </wp:docPr>
                           <wp:cNvGraphicFramePr/>
                           <a:graphic xmlns:a="http://schemas.openxmlformats.org/drawingml/2006/main">
@@ -4347,12 +4380,12 @@
                               <pic:pic xmlns:pic="http://schemas.openxmlformats.org/drawingml/2006/picture">
                                 <pic:nvPicPr>
                                   <pic:cNvPr id="96" name="Picture 16" title="Software University @ Twitter">
-                                    <a:hlinkClick r:id="rId11"/>
+                                    <a:hlinkClick r:id="rId35"/>
                                   </pic:cNvPr>
                                   <pic:cNvPicPr/>
                                 </pic:nvPicPr>
                                 <pic:blipFill>
-                                  <a:blip r:embed="rId12"/>
+                                  <a:blip r:embed="rId36"/>
                                   <a:stretch>
                                     <a:fillRect/>
                                   </a:stretch>
@@ -4391,7 +4424,7 @@
                           <wp:extent cx="200025" cy="200025"/>
                           <wp:effectExtent l="0" t="0" r="9525" b="9525"/>
                           <wp:docPr id="24" name="Picture 24" title="Software University @ YouTube">
-                            <a:hlinkClick xmlns:a="http://schemas.openxmlformats.org/drawingml/2006/main" r:id="rId13"/>
+                            <a:hlinkClick xmlns:a="http://schemas.openxmlformats.org/drawingml/2006/main" r:id="rId37"/>
                           </wp:docPr>
                           <wp:cNvGraphicFramePr/>
                           <a:graphic xmlns:a="http://schemas.openxmlformats.org/drawingml/2006/main">
@@ -4399,12 +4432,12 @@
                               <pic:pic xmlns:pic="http://schemas.openxmlformats.org/drawingml/2006/picture">
                                 <pic:nvPicPr>
                                   <pic:cNvPr id="97" name="Picture 23" title="Software University @ YouTube">
-                                    <a:hlinkClick r:id="rId13"/>
+                                    <a:hlinkClick r:id="rId37"/>
                                   </pic:cNvPr>
                                   <pic:cNvPicPr/>
                                 </pic:nvPicPr>
                                 <pic:blipFill>
-                                  <a:blip r:embed="rId14"/>
+                                  <a:blip r:embed="rId38"/>
                                   <a:stretch>
                                     <a:fillRect/>
                                   </a:stretch>
@@ -4443,7 +4476,7 @@
                           <wp:extent cx="200025" cy="200025"/>
                           <wp:effectExtent l="0" t="0" r="9525" b="9525"/>
                           <wp:docPr id="25" name="Picture 25" title="Software University @ Google+">
-                            <a:hlinkClick xmlns:a="http://schemas.openxmlformats.org/drawingml/2006/main" r:id="rId15"/>
+                            <a:hlinkClick xmlns:a="http://schemas.openxmlformats.org/drawingml/2006/main" r:id="rId39"/>
                           </wp:docPr>
                           <wp:cNvGraphicFramePr/>
                           <a:graphic xmlns:a="http://schemas.openxmlformats.org/drawingml/2006/main">
@@ -4451,12 +4484,12 @@
                               <pic:pic xmlns:pic="http://schemas.openxmlformats.org/drawingml/2006/picture">
                                 <pic:nvPicPr>
                                   <pic:cNvPr id="98" name="Picture 25" title="Software University @ Google+">
-                                    <a:hlinkClick r:id="rId15"/>
+                                    <a:hlinkClick r:id="rId39"/>
                                   </pic:cNvPr>
                                   <pic:cNvPicPr/>
                                 </pic:nvPicPr>
                                 <pic:blipFill>
-                                  <a:blip r:embed="rId16"/>
+                                  <a:blip r:embed="rId40"/>
                                   <a:stretch>
                                     <a:fillRect/>
                                   </a:stretch>
@@ -4495,7 +4528,7 @@
                           <wp:extent cx="200025" cy="200025"/>
                           <wp:effectExtent l="0" t="0" r="9525" b="9525"/>
                           <wp:docPr id="26" name="Picture 26" title="Software University @ LinkedIn">
-                            <a:hlinkClick xmlns:a="http://schemas.openxmlformats.org/drawingml/2006/main" r:id="rId17"/>
+                            <a:hlinkClick xmlns:a="http://schemas.openxmlformats.org/drawingml/2006/main" r:id="rId41"/>
                           </wp:docPr>
                           <wp:cNvGraphicFramePr/>
                           <a:graphic xmlns:a="http://schemas.openxmlformats.org/drawingml/2006/main">
@@ -4503,12 +4536,12 @@
                               <pic:pic xmlns:pic="http://schemas.openxmlformats.org/drawingml/2006/picture">
                                 <pic:nvPicPr>
                                   <pic:cNvPr id="99" name="Picture 27" title="Software University @ LinkedIn">
-                                    <a:hlinkClick r:id="rId17"/>
+                                    <a:hlinkClick r:id="rId41"/>
                                   </pic:cNvPr>
                                   <pic:cNvPicPr/>
                                 </pic:nvPicPr>
                                 <pic:blipFill>
-                                  <a:blip r:embed="rId18"/>
+                                  <a:blip r:embed="rId42"/>
                                   <a:stretch>
                                     <a:fillRect/>
                                   </a:stretch>
@@ -4547,7 +4580,7 @@
                           <wp:extent cx="200025" cy="200025"/>
                           <wp:effectExtent l="0" t="0" r="9525" b="9525"/>
                           <wp:docPr id="27" name="Picture 27" title="Software University @ SlideShare">
-                            <a:hlinkClick xmlns:a="http://schemas.openxmlformats.org/drawingml/2006/main" r:id="rId19"/>
+                            <a:hlinkClick xmlns:a="http://schemas.openxmlformats.org/drawingml/2006/main" r:id="rId43"/>
                           </wp:docPr>
                           <wp:cNvGraphicFramePr/>
                           <a:graphic xmlns:a="http://schemas.openxmlformats.org/drawingml/2006/main">
@@ -4555,12 +4588,12 @@
                               <pic:pic xmlns:pic="http://schemas.openxmlformats.org/drawingml/2006/picture">
                                 <pic:nvPicPr>
                                   <pic:cNvPr id="101" name="Picture 99" title="Software University @ SlideShare">
-                                    <a:hlinkClick r:id="rId19"/>
+                                    <a:hlinkClick r:id="rId43"/>
                                   </pic:cNvPr>
                                   <pic:cNvPicPr/>
                                 </pic:nvPicPr>
                                 <pic:blipFill>
-                                  <a:blip r:embed="rId20"/>
+                                  <a:blip r:embed="rId44"/>
                                   <a:stretch>
                                     <a:fillRect/>
                                   </a:stretch>
@@ -4599,7 +4632,7 @@
                           <wp:extent cx="200025" cy="200025"/>
                           <wp:effectExtent l="0" t="0" r="9525" b="9525"/>
                           <wp:docPr id="28" name="Picture 28" title="Software University @ GitHub">
-                            <a:hlinkClick xmlns:a="http://schemas.openxmlformats.org/drawingml/2006/main" r:id="rId21"/>
+                            <a:hlinkClick xmlns:a="http://schemas.openxmlformats.org/drawingml/2006/main" r:id="rId45"/>
                           </wp:docPr>
                           <wp:cNvGraphicFramePr/>
                           <a:graphic xmlns:a="http://schemas.openxmlformats.org/drawingml/2006/main">
@@ -4607,12 +4640,12 @@
                               <pic:pic xmlns:pic="http://schemas.openxmlformats.org/drawingml/2006/picture">
                                 <pic:nvPicPr>
                                   <pic:cNvPr id="102" name="Picture 35" title="Software University @ GitHub">
-                                    <a:hlinkClick r:id="rId21"/>
+                                    <a:hlinkClick r:id="rId45"/>
                                   </pic:cNvPr>
                                   <pic:cNvPicPr/>
                                 </pic:nvPicPr>
                                 <pic:blipFill>
-                                  <a:blip r:embed="rId22"/>
+                                  <a:blip r:embed="rId46"/>
                                   <a:stretch>
                                     <a:fillRect/>
                                   </a:stretch>
@@ -4651,7 +4684,7 @@
                           <wp:extent cx="200025" cy="200025"/>
                           <wp:effectExtent l="0" t="0" r="9525" b="9525"/>
                           <wp:docPr id="29" name="Picture 29" title="Software University: Email Us">
-                            <a:hlinkClick xmlns:a="http://schemas.openxmlformats.org/drawingml/2006/main" r:id="rId23"/>
+                            <a:hlinkClick xmlns:a="http://schemas.openxmlformats.org/drawingml/2006/main" r:id="rId47"/>
                           </wp:docPr>
                           <wp:cNvGraphicFramePr/>
                           <a:graphic xmlns:a="http://schemas.openxmlformats.org/drawingml/2006/main">
@@ -4659,12 +4692,12 @@
                               <pic:pic xmlns:pic="http://schemas.openxmlformats.org/drawingml/2006/picture">
                                 <pic:nvPicPr>
                                   <pic:cNvPr id="103" name="Picture 85" title="Software University: Email Us">
-                                    <a:hlinkClick r:id="rId23"/>
+                                    <a:hlinkClick r:id="rId47"/>
                                   </pic:cNvPr>
                                   <pic:cNvPicPr/>
                                 </pic:nvPicPr>
                                 <pic:blipFill>
-                                  <a:blip r:embed="rId24"/>
+                                  <a:blip r:embed="rId48"/>
                                   <a:stretch>
                                     <a:fillRect/>
                                   </a:stretch>
@@ -7210,7 +7243,7 @@
 </file>
 
 <file path=customXml/itemProps1.xml><?xml version="1.0" encoding="utf-8"?>
-<ds:datastoreItem xmlns:ds="http://schemas.openxmlformats.org/officeDocument/2006/customXml" ds:itemID="{CCDD7C1E-0526-4678-8FFF-A85D2D07191F}">
+<ds:datastoreItem xmlns:ds="http://schemas.openxmlformats.org/officeDocument/2006/customXml" ds:itemID="{8664A385-E783-4015-8505-66936FAB5C00}">
   <ds:schemaRefs>
     <ds:schemaRef ds:uri="http://schemas.openxmlformats.org/officeDocument/2006/bibliography"/>
   </ds:schemaRefs>

</xml_diff>